<commit_message>
Ajout d'un USE CASE pour expliquer les fonctions
</commit_message>
<xml_diff>
--- a/HURTEL-BOTEL - TP Client-Serveur TCPIP avec Qt.docx
+++ b/HURTEL-BOTEL - TP Client-Serveur TCPIP avec Qt.docx
@@ -34,22 +34,7 @@
           <w:u w:val="single"/>
           <w:lang w:eastAsia="fr-FR"/>
         </w:rPr>
-        <w:t xml:space="preserve">TP </w:t>
-      </w:r>
-      <w:r>
-        <w:rPr>
-          <w:rFonts w:ascii="Segoe UI" w:eastAsia="Times New Roman" w:hAnsi="Segoe UI" w:cs="Segoe UI"/>
-          <w:b/>
-          <w:bCs/>
-          <w:i/>
-          <w:iCs/>
-          <w:color w:val="FF0000"/>
-          <w:sz w:val="24"/>
-          <w:szCs w:val="24"/>
-          <w:u w:val="single"/>
-          <w:lang w:eastAsia="fr-FR"/>
-        </w:rPr>
-        <w:t>Client / Serveur TCP/IP avec Qt</w:t>
+        <w:t>TP Client / Serveur TCP/IP avec Qt</w:t>
       </w:r>
     </w:p>
     <w:p>
@@ -183,27 +168,7 @@
           <w:szCs w:val="21"/>
           <w:shd w:val="clear" w:color="auto" w:fill="FFFFFF"/>
         </w:rPr>
-        <w:t> : l'un, qualifié de </w:t>
-      </w:r>
-      <w:r>
-        <w:rPr>
-          <w:rFonts w:ascii="Arial" w:hAnsi="Arial" w:cs="Arial"/>
-          <w:color w:val="4472C4" w:themeColor="accent1"/>
-          <w:sz w:val="21"/>
-          <w:szCs w:val="21"/>
-          <w:shd w:val="clear" w:color="auto" w:fill="FFFFFF"/>
-        </w:rPr>
-        <w:t>client</w:t>
-      </w:r>
-      <w:r>
-        <w:rPr>
-          <w:rFonts w:ascii="Arial" w:hAnsi="Arial" w:cs="Arial"/>
-          <w:color w:val="4472C4" w:themeColor="accent1"/>
-          <w:sz w:val="21"/>
-          <w:szCs w:val="21"/>
-          <w:shd w:val="clear" w:color="auto" w:fill="FFFFFF"/>
-        </w:rPr>
-        <w:t>, envoie des requêtes ; l'autre, qualifié de </w:t>
+        <w:t> : l'un, qualifié de client, envoie des requêtes ; l'autre, qualifié de </w:t>
       </w:r>
       <w:r>
         <w:rPr>
@@ -479,15 +444,7 @@
           <w:color w:val="C1C1C4"/>
           <w:shd w:val="clear" w:color="auto" w:fill="1E1E1E"/>
         </w:rPr>
-        <w:t>&gt;</w:t>
-      </w:r>
-      <w:r>
-        <w:rPr>
-          <w:rFonts w:ascii="Titillium Web" w:hAnsi="Titillium Web"/>
-          <w:color w:val="C1C1C4"/>
-          <w:shd w:val="clear" w:color="auto" w:fill="1E1E1E"/>
-        </w:rPr>
-        <w:t> </w:t>
+        <w:t>&gt; </w:t>
       </w:r>
       <w:r>
         <w:rPr>
@@ -607,15 +564,7 @@
           <w:color w:val="C1C1C4"/>
           <w:shd w:val="clear" w:color="auto" w:fill="1E1E1E"/>
         </w:rPr>
-        <w:t>)</w:t>
-      </w:r>
-      <w:r>
-        <w:rPr>
-          <w:rFonts w:ascii="Titillium Web" w:hAnsi="Titillium Web"/>
-          <w:color w:val="C1C1C4"/>
-          <w:shd w:val="clear" w:color="auto" w:fill="1E1E1E"/>
-        </w:rPr>
-        <w:t xml:space="preserve"> </w:t>
+        <w:t xml:space="preserve">) </w:t>
       </w:r>
       <w:r>
         <w:rPr>
@@ -647,15 +596,7 @@
           <w:color w:val="C1C1C4"/>
           <w:shd w:val="clear" w:color="auto" w:fill="1E1E1E"/>
         </w:rPr>
-        <w:t>&gt;</w:t>
-      </w:r>
-      <w:r>
-        <w:rPr>
-          <w:rFonts w:ascii="Titillium Web" w:hAnsi="Titillium Web"/>
-          <w:color w:val="C1C1C4"/>
-          <w:shd w:val="clear" w:color="auto" w:fill="1E1E1E"/>
-        </w:rPr>
-        <w:t xml:space="preserve"> ; </w:t>
+        <w:t xml:space="preserve">&gt; ; </w:t>
       </w:r>
       <w:proofErr w:type="spellStart"/>
       <w:r>
@@ -780,13 +721,294 @@
           <w:szCs w:val="28"/>
         </w:rPr>
       </w:pPr>
-      <w:r>
-        <w:rPr>
-          <w:b/>
-          <w:bCs/>
-          <w:sz w:val="28"/>
-          <w:szCs w:val="28"/>
-        </w:rPr>
+    </w:p>
+    <w:p>
+      <w:pPr>
+        <w:rPr>
+          <w:b/>
+          <w:bCs/>
+          <w:sz w:val="28"/>
+          <w:szCs w:val="28"/>
+        </w:rPr>
+      </w:pPr>
+    </w:p>
+    <w:p>
+      <w:pPr>
+        <w:rPr>
+          <w:b/>
+          <w:bCs/>
+          <w:sz w:val="28"/>
+          <w:szCs w:val="28"/>
+        </w:rPr>
+      </w:pPr>
+    </w:p>
+    <w:p>
+      <w:pPr>
+        <w:rPr>
+          <w:b/>
+          <w:bCs/>
+          <w:sz w:val="28"/>
+          <w:szCs w:val="28"/>
+        </w:rPr>
+      </w:pPr>
+    </w:p>
+    <w:p>
+      <w:pPr>
+        <w:rPr>
+          <w:b/>
+          <w:bCs/>
+          <w:sz w:val="28"/>
+          <w:szCs w:val="28"/>
+        </w:rPr>
+      </w:pPr>
+    </w:p>
+    <w:p>
+      <w:pPr>
+        <w:rPr>
+          <w:b/>
+          <w:bCs/>
+          <w:sz w:val="28"/>
+          <w:szCs w:val="28"/>
+        </w:rPr>
+      </w:pPr>
+    </w:p>
+    <w:p>
+      <w:pPr>
+        <w:rPr>
+          <w:b/>
+          <w:bCs/>
+          <w:sz w:val="28"/>
+          <w:szCs w:val="28"/>
+        </w:rPr>
+      </w:pPr>
+    </w:p>
+    <w:p>
+      <w:pPr>
+        <w:rPr>
+          <w:b/>
+          <w:bCs/>
+          <w:sz w:val="28"/>
+          <w:szCs w:val="28"/>
+        </w:rPr>
+      </w:pPr>
+    </w:p>
+    <w:p>
+      <w:pPr>
+        <w:rPr>
+          <w:b/>
+          <w:bCs/>
+          <w:sz w:val="28"/>
+          <w:szCs w:val="28"/>
+        </w:rPr>
+      </w:pPr>
+    </w:p>
+    <w:p>
+      <w:pPr>
+        <w:rPr>
+          <w:b/>
+          <w:bCs/>
+          <w:sz w:val="28"/>
+          <w:szCs w:val="28"/>
+        </w:rPr>
+      </w:pPr>
+    </w:p>
+    <w:p>
+      <w:pPr>
+        <w:rPr>
+          <w:b/>
+          <w:bCs/>
+          <w:sz w:val="28"/>
+          <w:szCs w:val="28"/>
+        </w:rPr>
+      </w:pPr>
+    </w:p>
+    <w:p>
+      <w:pPr>
+        <w:rPr>
+          <w:b/>
+          <w:bCs/>
+          <w:sz w:val="28"/>
+          <w:szCs w:val="28"/>
+        </w:rPr>
+      </w:pPr>
+    </w:p>
+    <w:p>
+      <w:pPr>
+        <w:rPr>
+          <w:b/>
+          <w:bCs/>
+          <w:sz w:val="28"/>
+          <w:szCs w:val="28"/>
+        </w:rPr>
+      </w:pPr>
+    </w:p>
+    <w:p>
+      <w:pPr>
+        <w:rPr>
+          <w:b/>
+          <w:bCs/>
+          <w:sz w:val="28"/>
+          <w:szCs w:val="28"/>
+        </w:rPr>
+      </w:pPr>
+    </w:p>
+    <w:p>
+      <w:pPr>
+        <w:rPr>
+          <w:b/>
+          <w:bCs/>
+          <w:sz w:val="28"/>
+          <w:szCs w:val="28"/>
+        </w:rPr>
+      </w:pPr>
+    </w:p>
+    <w:p>
+      <w:pPr>
+        <w:rPr>
+          <w:b/>
+          <w:bCs/>
+          <w:sz w:val="28"/>
+          <w:szCs w:val="28"/>
+        </w:rPr>
+      </w:pPr>
+    </w:p>
+    <w:p>
+      <w:pPr>
+        <w:rPr>
+          <w:b/>
+          <w:bCs/>
+          <w:sz w:val="28"/>
+          <w:szCs w:val="28"/>
+        </w:rPr>
+      </w:pPr>
+    </w:p>
+    <w:p>
+      <w:pPr>
+        <w:rPr>
+          <w:b/>
+          <w:bCs/>
+          <w:sz w:val="28"/>
+          <w:szCs w:val="28"/>
+        </w:rPr>
+      </w:pPr>
+    </w:p>
+    <w:p>
+      <w:pPr>
+        <w:rPr>
+          <w:b/>
+          <w:bCs/>
+          <w:sz w:val="28"/>
+          <w:szCs w:val="28"/>
+        </w:rPr>
+      </w:pPr>
+    </w:p>
+    <w:p>
+      <w:pPr>
+        <w:rPr>
+          <w:b/>
+          <w:bCs/>
+          <w:sz w:val="28"/>
+          <w:szCs w:val="28"/>
+        </w:rPr>
+      </w:pPr>
+    </w:p>
+    <w:p>
+      <w:pPr>
+        <w:rPr>
+          <w:b/>
+          <w:bCs/>
+          <w:sz w:val="28"/>
+          <w:szCs w:val="28"/>
+        </w:rPr>
+      </w:pPr>
+    </w:p>
+    <w:p>
+      <w:pPr>
+        <w:rPr>
+          <w:b/>
+          <w:bCs/>
+          <w:sz w:val="28"/>
+          <w:szCs w:val="28"/>
+        </w:rPr>
+      </w:pPr>
+    </w:p>
+    <w:p>
+      <w:pPr>
+        <w:rPr>
+          <w:b/>
+          <w:bCs/>
+          <w:sz w:val="28"/>
+          <w:szCs w:val="28"/>
+        </w:rPr>
+      </w:pPr>
+    </w:p>
+    <w:p>
+      <w:pPr>
+        <w:rPr>
+          <w:b/>
+          <w:bCs/>
+          <w:sz w:val="28"/>
+          <w:szCs w:val="28"/>
+        </w:rPr>
+      </w:pPr>
+    </w:p>
+    <w:p>
+      <w:pPr>
+        <w:rPr>
+          <w:b/>
+          <w:bCs/>
+          <w:sz w:val="28"/>
+          <w:szCs w:val="28"/>
+        </w:rPr>
+      </w:pPr>
+    </w:p>
+    <w:p>
+      <w:pPr>
+        <w:rPr>
+          <w:b/>
+          <w:bCs/>
+          <w:sz w:val="28"/>
+          <w:szCs w:val="28"/>
+        </w:rPr>
+      </w:pPr>
+    </w:p>
+    <w:p>
+      <w:pPr>
+        <w:rPr>
+          <w:b/>
+          <w:bCs/>
+          <w:sz w:val="28"/>
+          <w:szCs w:val="28"/>
+        </w:rPr>
+      </w:pPr>
+    </w:p>
+    <w:p>
+      <w:pPr>
+        <w:rPr>
+          <w:b/>
+          <w:bCs/>
+          <w:sz w:val="28"/>
+          <w:szCs w:val="28"/>
+        </w:rPr>
+      </w:pPr>
+    </w:p>
+    <w:p>
+      <w:pPr>
+        <w:rPr>
+          <w:b/>
+          <w:bCs/>
+          <w:sz w:val="28"/>
+          <w:szCs w:val="28"/>
+        </w:rPr>
+      </w:pPr>
+      <w:r>
+        <w:rPr>
+          <w:b/>
+          <w:bCs/>
+          <w:sz w:val="28"/>
+          <w:szCs w:val="28"/>
+        </w:rPr>
+        <w:lastRenderedPageBreak/>
         <w:t xml:space="preserve">Bibliographie : </w:t>
       </w:r>
     </w:p>
@@ -942,6 +1164,13 @@
     <w:r>
       <w:t>HURTEL Joris</w:t>
     </w:r>
+    <w:r>
+      <w:tab/>
+    </w:r>
+    <w:r>
+      <w:tab/>
+      <w:t xml:space="preserve">BTS Systèmes Numériques : Option A – </w:t>
+    </w:r>
   </w:p>
   <w:p>
     <w:pPr>
@@ -949,6 +1178,53 @@
     </w:pPr>
     <w:r>
       <w:t>BOTEL Faustin</w:t>
+    </w:r>
+    <w:r>
+      <w:tab/>
+    </w:r>
+    <w:r>
+      <w:tab/>
+    </w:r>
+    <w:r>
+      <w:t>Informatique et Réseaux</w:t>
+    </w:r>
+    <w:r>
+      <w:t> : 2</w:t>
+    </w:r>
+    <w:r>
+      <w:rPr>
+        <w:vertAlign w:val="superscript"/>
+      </w:rPr>
+      <w:t>ème</w:t>
+    </w:r>
+    <w:r>
+      <w:t xml:space="preserve"> année</w:t>
+    </w:r>
+  </w:p>
+  <w:p>
+    <w:pPr>
+      <w:pStyle w:val="En-tte"/>
+      <w:jc w:val="right"/>
+    </w:pPr>
+    <w:r>
+      <w:t xml:space="preserve">La Providence -Amiens </w:t>
+    </w:r>
+  </w:p>
+  <w:p>
+    <w:pPr>
+      <w:pStyle w:val="En-tte"/>
+      <w:jc w:val="right"/>
+    </w:pPr>
+    <w:r>
+      <w:t>Etablissement catholique, privé sous contrat</w:t>
+    </w:r>
+  </w:p>
+  <w:p>
+    <w:pPr>
+      <w:jc w:val="right"/>
+    </w:pPr>
+    <w:r>
+      <w:t>146 Bd de Saint-Quentin, 80090 Amiens</w:t>
     </w:r>
   </w:p>
 </w:hdr>

</xml_diff>